<commit_message>
Updated Manual for later reference
</commit_message>
<xml_diff>
--- a/Manual for Polibrary.docx
+++ b/Manual for Polibrary.docx
@@ -761,6 +761,19 @@
           <w:lang w:val="hu-HU"/>
         </w:rPr>
         <w:t xml:space="preserve"> helpful parameters that you can use for each improvement inside improvementData (like the picture)</w:t>
+      </w:r>
+    </w:p>
+    <w:p>
+      <w:pPr>
+        <w:rPr>
+          <w:lang w:val="hu-HU"/>
+        </w:rPr>
+      </w:pPr>
+      <w:r>
+        <w:rPr>
+          <w:lang w:val="hu-HU"/>
+        </w:rPr>
+        <w:t>All of the following GLD Tools can be written both in CamelCase and in camelCase.</w:t>
       </w:r>
     </w:p>
     <w:p>
@@ -1271,7 +1284,19 @@
         <w:rPr>
           <w:lang w:val="hu-HU"/>
         </w:rPr>
-        <w:t xml:space="preserve"> (Even yours. Will destroy everything unless the improvement is a city, ruin, lighthouse, or has the polib_indestructible anility)</w:t>
+        <w:t xml:space="preserve"> (Even yours. Will destroy everything unless the improvement is a city, ruin, lighthouse, or has the polib_indestructible a</w:t>
+      </w:r>
+      <w:r>
+        <w:rPr>
+          <w:lang w:val="hu-HU"/>
+        </w:rPr>
+        <w:t>b</w:t>
+      </w:r>
+      <w:r>
+        <w:rPr>
+          <w:lang w:val="hu-HU"/>
+        </w:rPr>
+        <w:t>ility)</w:t>
       </w:r>
     </w:p>
     <w:p>

</xml_diff>